<commit_message>
updated pdf tabula and intro to repro
</commit_message>
<xml_diff>
--- a/RMRWR chapters.docx
+++ b/RMRWR chapters.docx
@@ -6432,7 +6432,7 @@
           </w:tcPr>
           <w:p>
             <w:r>
-              <w:t>io01-index</w:t>
+              <w:t>index</w:t>
             </w:r>
           </w:p>
         </w:tc>
@@ -6484,13 +6484,10 @@
           </w:tcPr>
           <w:p>
             <w:r>
-              <w:t>io0</w:t>
-            </w:r>
-            <w:r>
-              <w:t>2</w:t>
-            </w:r>
-            <w:r>
-              <w:t>-</w:t>
+              <w:t>io02</w:t>
+            </w:r>
+            <w:r>
+              <w:t>_</w:t>
             </w:r>
             <w:r>
               <w:t>getting_started</w:t>
@@ -6545,7 +6542,13 @@
           </w:tcPr>
           <w:p>
             <w:r>
-              <w:t>io03-tasting</w:t>
+              <w:t>io03</w:t>
+            </w:r>
+            <w:r>
+              <w:t>_</w:t>
+            </w:r>
+            <w:r>
+              <w:t>tasting</w:t>
             </w:r>
           </w:p>
         </w:tc>
@@ -6627,7 +6630,13 @@
           </w:tcPr>
           <w:p>
             <w:r>
-              <w:t>io04-importing</w:t>
+              <w:t>io04</w:t>
+            </w:r>
+            <w:r>
+              <w:t>_</w:t>
+            </w:r>
+            <w:r>
+              <w:t>importing</w:t>
             </w:r>
           </w:p>
         </w:tc>
@@ -6705,13 +6714,10 @@
           </w:tcPr>
           <w:p>
             <w:r>
-              <w:t>io0</w:t>
-            </w:r>
-            <w:r>
-              <w:t>5</w:t>
-            </w:r>
-            <w:r>
-              <w:t>-</w:t>
+              <w:t>io05</w:t>
+            </w:r>
+            <w:r>
+              <w:t>_</w:t>
             </w:r>
             <w:r>
               <w:t>setup</w:t>
@@ -6775,13 +6781,10 @@
           </w:tcPr>
           <w:p>
             <w:r>
-              <w:t>io0</w:t>
-            </w:r>
-            <w:r>
-              <w:t>6</w:t>
-            </w:r>
-            <w:r>
-              <w:t>-</w:t>
+              <w:t>io06</w:t>
+            </w:r>
+            <w:r>
+              <w:t>_</w:t>
             </w:r>
             <w:r>
               <w:t>dev_tidy</w:t>
@@ -6835,16 +6838,7 @@
           </w:tcPr>
           <w:p>
             <w:r>
-              <w:t>io0</w:t>
-            </w:r>
-            <w:r>
-              <w:t>7</w:t>
-            </w:r>
-            <w:r>
-              <w:t>-</w:t>
-            </w:r>
-            <w:r>
-              <w:t>basics</w:t>
+              <w:t>io07-basics</w:t>
             </w:r>
           </w:p>
         </w:tc>
@@ -6915,16 +6909,7 @@
           </w:tcPr>
           <w:p>
             <w:r>
-              <w:t>io0</w:t>
-            </w:r>
-            <w:r>
-              <w:t>8</w:t>
-            </w:r>
-            <w:r>
-              <w:t>-</w:t>
-            </w:r>
-            <w:r>
-              <w:t>ggplot</w:t>
+              <w:t>io08-ggplot</w:t>
             </w:r>
           </w:p>
         </w:tc>
@@ -6992,16 +6977,7 @@
           </w:tcPr>
           <w:p>
             <w:r>
-              <w:t>io0</w:t>
-            </w:r>
-            <w:r>
-              <w:t>9</w:t>
-            </w:r>
-            <w:r>
-              <w:t>-</w:t>
-            </w:r>
-            <w:r>
-              <w:t>gt_summ_t1</w:t>
+              <w:t>io09-gt_summ_t1</w:t>
             </w:r>
           </w:p>
         </w:tc>
@@ -7072,19 +7048,7 @@
           </w:tcPr>
           <w:p>
             <w:r>
-              <w:t>i</w:t>
-            </w:r>
-            <w:r>
-              <w:t>o</w:t>
-            </w:r>
-            <w:r>
-              <w:t>10</w:t>
-            </w:r>
-            <w:r>
-              <w:t>-</w:t>
-            </w:r>
-            <w:r>
-              <w:t>central_stats</w:t>
+              <w:t>io10-central_stats</w:t>
             </w:r>
           </w:p>
         </w:tc>
@@ -7141,19 +7105,7 @@
           </w:tcPr>
           <w:p>
             <w:r>
-              <w:t>i</w:t>
-            </w:r>
-            <w:r>
-              <w:t>o</w:t>
-            </w:r>
-            <w:r>
-              <w:t>1</w:t>
-            </w:r>
-            <w:r>
-              <w:t>1-</w:t>
-            </w:r>
-            <w:r>
-              <w:t>rmd</w:t>
+              <w:t>io11-rmd</w:t>
             </w:r>
           </w:p>
         </w:tc>
@@ -7215,16 +7167,7 @@
           </w:tcPr>
           <w:p>
             <w:r>
-              <w:t>io1</w:t>
-            </w:r>
-            <w:r>
-              <w:t>2</w:t>
-            </w:r>
-            <w:r>
-              <w:t>-</w:t>
-            </w:r>
-            <w:r>
-              <w:t>blocks</w:t>
+              <w:t>io12-blocks</w:t>
             </w:r>
           </w:p>
         </w:tc>
@@ -7284,19 +7227,7 @@
           </w:tcPr>
           <w:p>
             <w:r>
-              <w:t>I</w:t>
-            </w:r>
-            <w:r>
-              <w:t>o</w:t>
-            </w:r>
-            <w:r>
-              <w:t>13</w:t>
-            </w:r>
-            <w:r>
-              <w:t>-</w:t>
-            </w:r>
-            <w:r>
-              <w:t>data_entry</w:t>
+              <w:t>Io13-data_entry</w:t>
             </w:r>
           </w:p>
         </w:tc>
@@ -7351,19 +7282,7 @@
           </w:tcPr>
           <w:p>
             <w:r>
-              <w:t>i</w:t>
-            </w:r>
-            <w:r>
-              <w:t>o</w:t>
-            </w:r>
-            <w:r>
-              <w:t>14</w:t>
-            </w:r>
-            <w:r>
-              <w:t>-</w:t>
-            </w:r>
-            <w:r>
-              <w:t>wrangling_rows</w:t>
+              <w:t>io14-wrangling_rows</w:t>
             </w:r>
           </w:p>
         </w:tc>
@@ -7426,19 +7345,7 @@
           </w:tcPr>
           <w:p>
             <w:r>
-              <w:t>i</w:t>
-            </w:r>
-            <w:r>
-              <w:t>o</w:t>
-            </w:r>
-            <w:r>
-              <w:t>15</w:t>
-            </w:r>
-            <w:r>
-              <w:t>-</w:t>
-            </w:r>
-            <w:r>
-              <w:t>wrangling_cols</w:t>
+              <w:t>io15-wrangling_cols</w:t>
             </w:r>
           </w:p>
         </w:tc>
@@ -7490,13 +7397,7 @@
           </w:tcPr>
           <w:p>
             <w:r>
-              <w:t>io16</w:t>
-            </w:r>
-            <w:r>
-              <w:t>-</w:t>
-            </w:r>
-            <w:r>
-              <w:t>base_dialect</w:t>
+              <w:t>io16-base_dialect</w:t>
             </w:r>
           </w:p>
         </w:tc>
@@ -7551,13 +7452,7 @@
           </w:tcPr>
           <w:p>
             <w:r>
-              <w:t>io17</w:t>
-            </w:r>
-            <w:r>
-              <w:t>-</w:t>
-            </w:r>
-            <w:r>
-              <w:t>bivariate_scatter_corr</w:t>
+              <w:t>io17-bivariate_scatter_corr</w:t>
             </w:r>
           </w:p>
         </w:tc>
@@ -7612,13 +7507,7 @@
           </w:tcPr>
           <w:p>
             <w:r>
-              <w:t>io18</w:t>
-            </w:r>
-            <w:r>
-              <w:t>-</w:t>
-            </w:r>
-            <w:r>
-              <w:t>inline_refs</w:t>
+              <w:t>io18-inline_refs</w:t>
             </w:r>
           </w:p>
         </w:tc>
@@ -7670,19 +7559,7 @@
           </w:tcPr>
           <w:p>
             <w:r>
-              <w:t>i</w:t>
-            </w:r>
-            <w:r>
-              <w:t>o</w:t>
-            </w:r>
-            <w:r>
-              <w:t>19</w:t>
-            </w:r>
-            <w:r>
-              <w:t>-</w:t>
-            </w:r>
-            <w:r>
-              <w:t>consort_flowchart</w:t>
+              <w:t>io19-consort_flowchart</w:t>
             </w:r>
           </w:p>
         </w:tc>
@@ -7868,19 +7745,7 @@
           </w:tcPr>
           <w:p>
             <w:r>
-              <w:t>i</w:t>
-            </w:r>
-            <w:r>
-              <w:t>o</w:t>
-            </w:r>
-            <w:r>
-              <w:t>22</w:t>
-            </w:r>
-            <w:r>
-              <w:t>-</w:t>
-            </w:r>
-            <w:r>
-              <w:t>errors</w:t>
+              <w:t>io22-errors</w:t>
             </w:r>
           </w:p>
         </w:tc>
@@ -7937,19 +7802,7 @@
           </w:tcPr>
           <w:p>
             <w:r>
-              <w:t>i</w:t>
-            </w:r>
-            <w:r>
-              <w:t>o</w:t>
-            </w:r>
-            <w:r>
-              <w:t>23</w:t>
-            </w:r>
-            <w:r>
-              <w:t>-</w:t>
-            </w:r>
-            <w:r>
-              <w:t>redcap</w:t>
+              <w:t>io23-redcap</w:t>
             </w:r>
           </w:p>
         </w:tc>

</xml_diff>